<commit_message>
subgrafos de reglas de gestion de proyectos y agregados a documentacion
</commit_message>
<xml_diff>
--- a/OAS/Documentacion/2 - Tablas PER/6 - Orientacion a gestion de proyectos.docx
+++ b/OAS/Documentacion/2 - Tablas PER/6 - Orientacion a gestion de proyectos.docx
@@ -196,8 +196,6 @@
       </w:tr>
     </w:tbl>
     <w:p/>
-    <w:p/>
-    <w:p/>
     <w:tbl>
       <w:tblPr>
         <w:tblStyle w:val="Tablaconcuadrcula"/>
@@ -223,7 +221,13 @@
               <w:rPr>
                 <w:b/>
               </w:rPr>
-              <w:t>IdRegla = 42</w:t>
+              <w:t xml:space="preserve">IdRegla = </w:t>
+            </w:r>
+            <w:r>
+              <w:rPr>
+                <w:b/>
+              </w:rPr>
+              <w:t>73</w:t>
             </w:r>
           </w:p>
         </w:tc>
@@ -400,7 +404,13 @@
               <w:rPr>
                 <w:b/>
               </w:rPr>
-              <w:t>IdRegla = 43</w:t>
+              <w:t xml:space="preserve">IdRegla = </w:t>
+            </w:r>
+            <w:r>
+              <w:rPr>
+                <w:b/>
+              </w:rPr>
+              <w:t>74</w:t>
             </w:r>
           </w:p>
         </w:tc>
@@ -593,7 +603,13 @@
               <w:rPr>
                 <w:b/>
               </w:rPr>
-              <w:t>IdRegla = 44</w:t>
+              <w:t xml:space="preserve">IdRegla = </w:t>
+            </w:r>
+            <w:r>
+              <w:rPr>
+                <w:b/>
+              </w:rPr>
+              <w:t>75</w:t>
             </w:r>
           </w:p>
         </w:tc>
@@ -623,61 +639,61 @@
               <w:rPr>
                 <w:b/>
               </w:rPr>
+              <w:t>Palabras del experto</w:t>
+            </w:r>
+          </w:p>
+        </w:tc>
+        <w:tc>
+          <w:tcPr>
+            <w:tcW w:w="6460" w:type="dxa"/>
+          </w:tcPr>
+          <w:p>
+            <w:r>
+              <w:t>El alumno será orientado a la rama de ciencias si votó entre sus materias preferidas “</w:t>
+            </w:r>
+            <w:proofErr w:type="spellStart"/>
+            <w:r>
+              <w:t>Matematica</w:t>
+            </w:r>
+            <w:proofErr w:type="spellEnd"/>
+            <w:r>
+              <w:t xml:space="preserve"> 3”, “</w:t>
+            </w:r>
+            <w:proofErr w:type="spellStart"/>
+            <w:r>
+              <w:t>Ingenieria</w:t>
+            </w:r>
+            <w:proofErr w:type="spellEnd"/>
+            <w:r>
+              <w:t xml:space="preserve"> de Software 2”, “Proyecto de Software”, “</w:t>
+            </w:r>
+            <w:proofErr w:type="spellStart"/>
+            <w:r>
+              <w:t>Ingenieria</w:t>
+            </w:r>
+            <w:proofErr w:type="spellEnd"/>
+            <w:r>
+              <w:t xml:space="preserve"> de Software 3” y “Prueba de Software”.</w:t>
+            </w:r>
+          </w:p>
+        </w:tc>
+      </w:tr>
+      <w:tr>
+        <w:tc>
+          <w:tcPr>
+            <w:tcW w:w="2518" w:type="dxa"/>
+          </w:tcPr>
+          <w:p>
+            <w:pPr>
+              <w:rPr>
+                <w:b/>
+              </w:rPr>
+            </w:pPr>
+            <w:r>
+              <w:rPr>
+                <w:b/>
+              </w:rPr>
               <w:lastRenderedPageBreak/>
-              <w:t>Palabras del experto</w:t>
-            </w:r>
-          </w:p>
-        </w:tc>
-        <w:tc>
-          <w:tcPr>
-            <w:tcW w:w="6460" w:type="dxa"/>
-          </w:tcPr>
-          <w:p>
-            <w:r>
-              <w:t>El alumno será orientado a la rama de ciencias si votó entre sus materias preferidas “</w:t>
-            </w:r>
-            <w:proofErr w:type="spellStart"/>
-            <w:r>
-              <w:t>Matematica</w:t>
-            </w:r>
-            <w:proofErr w:type="spellEnd"/>
-            <w:r>
-              <w:t xml:space="preserve"> 3”, “</w:t>
-            </w:r>
-            <w:proofErr w:type="spellStart"/>
-            <w:r>
-              <w:t>Ingenieria</w:t>
-            </w:r>
-            <w:proofErr w:type="spellEnd"/>
-            <w:r>
-              <w:t xml:space="preserve"> de Software 2”, “Proyecto de Software”, “</w:t>
-            </w:r>
-            <w:proofErr w:type="spellStart"/>
-            <w:r>
-              <w:t>Ingenieria</w:t>
-            </w:r>
-            <w:proofErr w:type="spellEnd"/>
-            <w:r>
-              <w:t xml:space="preserve"> de Software 3” y “Prueba de Software”.</w:t>
-            </w:r>
-          </w:p>
-        </w:tc>
-      </w:tr>
-      <w:tr>
-        <w:tc>
-          <w:tcPr>
-            <w:tcW w:w="2518" w:type="dxa"/>
-          </w:tcPr>
-          <w:p>
-            <w:pPr>
-              <w:rPr>
-                <w:b/>
-              </w:rPr>
-            </w:pPr>
-            <w:r>
-              <w:rPr>
-                <w:b/>
-              </w:rPr>
               <w:t>Regla</w:t>
             </w:r>
           </w:p>
@@ -787,7 +803,13 @@
               <w:rPr>
                 <w:b/>
               </w:rPr>
-              <w:t>IdRegla = 45</w:t>
+              <w:t xml:space="preserve">IdRegla = </w:t>
+            </w:r>
+            <w:r>
+              <w:rPr>
+                <w:b/>
+              </w:rPr>
+              <w:t>76</w:t>
             </w:r>
           </w:p>
         </w:tc>
@@ -1001,7 +1023,13 @@
               <w:rPr>
                 <w:b/>
               </w:rPr>
-              <w:t>IdRegla = 46</w:t>
+              <w:t xml:space="preserve">IdRegla = </w:t>
+            </w:r>
+            <w:r>
+              <w:rPr>
+                <w:b/>
+              </w:rPr>
+              <w:t>77</w:t>
             </w:r>
           </w:p>
         </w:tc>
@@ -1189,7 +1217,13 @@
               <w:rPr>
                 <w:b/>
               </w:rPr>
-              <w:t>IdRegla = 47</w:t>
+              <w:t xml:space="preserve">IdRegla = </w:t>
+            </w:r>
+            <w:r>
+              <w:rPr>
+                <w:b/>
+              </w:rPr>
+              <w:t>78</w:t>
             </w:r>
           </w:p>
         </w:tc>
@@ -1229,70 +1263,66 @@
           </w:tcPr>
           <w:p>
             <w:r>
-              <w:t xml:space="preserve">El alumno será orientado a la rama de ciencias si votó entre sus </w:t>
-            </w:r>
+              <w:t>El alumno será orientado a la rama de ciencias si votó entre sus materias preferidas “</w:t>
+            </w:r>
+            <w:proofErr w:type="spellStart"/>
+            <w:r>
+              <w:t>Ingenieria</w:t>
+            </w:r>
+            <w:proofErr w:type="spellEnd"/>
+            <w:r>
+              <w:t xml:space="preserve"> de Software 1”, “</w:t>
+            </w:r>
+            <w:proofErr w:type="spellStart"/>
+            <w:r>
+              <w:t>Ingenieria</w:t>
+            </w:r>
+            <w:proofErr w:type="spellEnd"/>
+            <w:r>
+              <w:t xml:space="preserve"> de Software 2”, “Bases de Datos 1”, “</w:t>
+            </w:r>
+            <w:proofErr w:type="spellStart"/>
+            <w:r>
+              <w:t>Ingenieria</w:t>
+            </w:r>
+            <w:proofErr w:type="spellEnd"/>
+            <w:r>
+              <w:t xml:space="preserve"> de Software 3” y “Prueba de Software”.</w:t>
+            </w:r>
+          </w:p>
+        </w:tc>
+      </w:tr>
+      <w:tr>
+        <w:tc>
+          <w:tcPr>
+            <w:tcW w:w="2518" w:type="dxa"/>
+          </w:tcPr>
+          <w:p>
+            <w:pPr>
+              <w:rPr>
+                <w:b/>
+              </w:rPr>
+            </w:pPr>
+            <w:r>
+              <w:rPr>
+                <w:b/>
+              </w:rPr>
+              <w:t>Regla</w:t>
+            </w:r>
+          </w:p>
+        </w:tc>
+        <w:tc>
+          <w:tcPr>
+            <w:tcW w:w="6460" w:type="dxa"/>
+          </w:tcPr>
+          <w:p>
+            <w:r>
+              <w:t>Si</w:t>
+            </w:r>
+          </w:p>
+          <w:p>
             <w:r>
               <w:lastRenderedPageBreak/>
-              <w:t>materias preferidas “</w:t>
-            </w:r>
-            <w:proofErr w:type="spellStart"/>
-            <w:r>
-              <w:t>Ingenieria</w:t>
-            </w:r>
-            <w:proofErr w:type="spellEnd"/>
-            <w:r>
-              <w:t xml:space="preserve"> de Software 1”, “</w:t>
-            </w:r>
-            <w:proofErr w:type="spellStart"/>
-            <w:r>
-              <w:t>Ingenieria</w:t>
-            </w:r>
-            <w:proofErr w:type="spellEnd"/>
-            <w:r>
-              <w:t xml:space="preserve"> de Software 2”, “Bases de Datos 1”, “</w:t>
-            </w:r>
-            <w:proofErr w:type="spellStart"/>
-            <w:r>
-              <w:t>Ingenieria</w:t>
-            </w:r>
-            <w:proofErr w:type="spellEnd"/>
-            <w:r>
-              <w:t xml:space="preserve"> de Software 3” y “Prueba de Software”.</w:t>
-            </w:r>
-          </w:p>
-        </w:tc>
-      </w:tr>
-      <w:tr>
-        <w:tc>
-          <w:tcPr>
-            <w:tcW w:w="2518" w:type="dxa"/>
-          </w:tcPr>
-          <w:p>
-            <w:pPr>
-              <w:rPr>
-                <w:b/>
-              </w:rPr>
-            </w:pPr>
-            <w:r>
-              <w:rPr>
-                <w:b/>
-              </w:rPr>
-              <w:lastRenderedPageBreak/>
-              <w:t>Regla</w:t>
-            </w:r>
-          </w:p>
-        </w:tc>
-        <w:tc>
-          <w:tcPr>
-            <w:tcW w:w="6460" w:type="dxa"/>
-          </w:tcPr>
-          <w:p>
-            <w:r>
-              <w:t>Si</w:t>
-            </w:r>
-          </w:p>
-          <w:p>
-            <w:r>
               <w:t>Existe(Materia&lt;-Nombre = “</w:t>
             </w:r>
             <w:proofErr w:type="spellStart"/>
@@ -1387,7 +1417,13 @@
               <w:rPr>
                 <w:b/>
               </w:rPr>
-              <w:t>IdRegla = 48</w:t>
+              <w:t xml:space="preserve">IdRegla = </w:t>
+            </w:r>
+            <w:r>
+              <w:rPr>
+                <w:b/>
+              </w:rPr>
+              <w:t>79</w:t>
             </w:r>
           </w:p>
         </w:tc>
@@ -1580,7 +1616,13 @@
               <w:rPr>
                 <w:b/>
               </w:rPr>
-              <w:t>IdRegla = 49</w:t>
+              <w:t xml:space="preserve">IdRegla = </w:t>
+            </w:r>
+            <w:r>
+              <w:rPr>
+                <w:b/>
+              </w:rPr>
+              <w:t>80</w:t>
             </w:r>
           </w:p>
         </w:tc>
@@ -1757,7 +1799,13 @@
               <w:rPr>
                 <w:b/>
               </w:rPr>
-              <w:t>IdRegla = 50</w:t>
+              <w:t xml:space="preserve">IdRegla = </w:t>
+            </w:r>
+            <w:r>
+              <w:rPr>
+                <w:b/>
+              </w:rPr>
+              <w:t>81</w:t>
             </w:r>
           </w:p>
         </w:tc>
@@ -1833,53 +1881,53 @@
               <w:rPr>
                 <w:b/>
               </w:rPr>
+              <w:t>Regla</w:t>
+            </w:r>
+          </w:p>
+        </w:tc>
+        <w:tc>
+          <w:tcPr>
+            <w:tcW w:w="6460" w:type="dxa"/>
+          </w:tcPr>
+          <w:p>
+            <w:r>
+              <w:t>Si</w:t>
+            </w:r>
+          </w:p>
+          <w:p>
+            <w:r>
+              <w:t>Existe(Materia&lt;-Nombre = “</w:t>
+            </w:r>
+            <w:proofErr w:type="spellStart"/>
+            <w:r>
+              <w:t>Ingenieria</w:t>
+            </w:r>
+            <w:proofErr w:type="spellEnd"/>
+            <w:r>
+              <w:t xml:space="preserve"> de Software 1”)</w:t>
+            </w:r>
+          </w:p>
+          <w:p>
+            <w:r>
+              <w:t>Y Existe(Materia&lt;-Nombre = “</w:t>
+            </w:r>
+            <w:proofErr w:type="spellStart"/>
+            <w:r>
+              <w:t>Ingenieria</w:t>
+            </w:r>
+            <w:proofErr w:type="spellEnd"/>
+            <w:r>
+              <w:t xml:space="preserve"> de Software 2”)</w:t>
+            </w:r>
+          </w:p>
+          <w:p>
+            <w:r>
+              <w:t>Y Existe(Materia&lt;-Nombre = “Bases de Datos 1”)</w:t>
+            </w:r>
+          </w:p>
+          <w:p>
+            <w:r>
               <w:lastRenderedPageBreak/>
-              <w:t>Regla</w:t>
-            </w:r>
-          </w:p>
-        </w:tc>
-        <w:tc>
-          <w:tcPr>
-            <w:tcW w:w="6460" w:type="dxa"/>
-          </w:tcPr>
-          <w:p>
-            <w:r>
-              <w:t>Si</w:t>
-            </w:r>
-          </w:p>
-          <w:p>
-            <w:r>
-              <w:t>Existe(Materia&lt;-Nombre = “</w:t>
-            </w:r>
-            <w:proofErr w:type="spellStart"/>
-            <w:r>
-              <w:t>Ingenieria</w:t>
-            </w:r>
-            <w:proofErr w:type="spellEnd"/>
-            <w:r>
-              <w:t xml:space="preserve"> de Software 1”)</w:t>
-            </w:r>
-          </w:p>
-          <w:p>
-            <w:r>
-              <w:t>Y Existe(Materia&lt;-Nombre = “</w:t>
-            </w:r>
-            <w:proofErr w:type="spellStart"/>
-            <w:r>
-              <w:t>Ingenieria</w:t>
-            </w:r>
-            <w:proofErr w:type="spellEnd"/>
-            <w:r>
-              <w:t xml:space="preserve"> de Software 2”)</w:t>
-            </w:r>
-          </w:p>
-          <w:p>
-            <w:r>
-              <w:t>Y Existe(Materia&lt;-Nombre = “Bases de Datos 1”)</w:t>
-            </w:r>
-          </w:p>
-          <w:p>
-            <w:r>
               <w:t>Y Existe(Materia&lt;-Nombre = “Espacios virtuales de trabajo colaborativo”)</w:t>
             </w:r>
           </w:p>
@@ -1935,7 +1983,13 @@
               <w:rPr>
                 <w:b/>
               </w:rPr>
-              <w:t>IdRegla = 51</w:t>
+              <w:t xml:space="preserve">IdRegla = </w:t>
+            </w:r>
+            <w:r>
+              <w:rPr>
+                <w:b/>
+              </w:rPr>
+              <w:t>82</w:t>
             </w:r>
           </w:p>
         </w:tc>
@@ -2112,7 +2166,13 @@
               <w:rPr>
                 <w:b/>
               </w:rPr>
-              <w:t>IdRegla = 52</w:t>
+              <w:t xml:space="preserve">IdRegla = </w:t>
+            </w:r>
+            <w:r>
+              <w:rPr>
+                <w:b/>
+              </w:rPr>
+              <w:t>83</w:t>
             </w:r>
           </w:p>
         </w:tc>
@@ -2342,7 +2402,13 @@
               <w:rPr>
                 <w:b/>
               </w:rPr>
-              <w:t>IdRegla = 53</w:t>
+              <w:t xml:space="preserve">IdRegla = </w:t>
+            </w:r>
+            <w:r>
+              <w:rPr>
+                <w:b/>
+              </w:rPr>
+              <w:t>84</w:t>
             </w:r>
           </w:p>
         </w:tc>
@@ -2414,80 +2480,76 @@
             </w:r>
             <w:proofErr w:type="spellEnd"/>
             <w:r>
-              <w:t xml:space="preserve"> de </w:t>
-            </w:r>
+              <w:t xml:space="preserve"> de Software </w:t>
+            </w:r>
+            <w:proofErr w:type="spellStart"/>
+            <w:r>
+              <w:t>empirica</w:t>
+            </w:r>
+            <w:proofErr w:type="spellEnd"/>
+            <w:r>
+              <w:t>”.</w:t>
+            </w:r>
+          </w:p>
+        </w:tc>
+      </w:tr>
+      <w:tr>
+        <w:tc>
+          <w:tcPr>
+            <w:tcW w:w="2518" w:type="dxa"/>
+          </w:tcPr>
+          <w:p>
+            <w:pPr>
+              <w:rPr>
+                <w:b/>
+              </w:rPr>
+            </w:pPr>
+            <w:r>
+              <w:rPr>
+                <w:b/>
+              </w:rPr>
+              <w:t>Regla</w:t>
+            </w:r>
+          </w:p>
+        </w:tc>
+        <w:tc>
+          <w:tcPr>
+            <w:tcW w:w="6460" w:type="dxa"/>
+          </w:tcPr>
+          <w:p>
+            <w:r>
+              <w:t>Si</w:t>
+            </w:r>
+          </w:p>
+          <w:p>
+            <w:r>
+              <w:t>Existe(Materia&lt;-Nombre = “</w:t>
+            </w:r>
+            <w:proofErr w:type="spellStart"/>
+            <w:r>
+              <w:t>Ingenieria</w:t>
+            </w:r>
+            <w:proofErr w:type="spellEnd"/>
+            <w:r>
+              <w:t xml:space="preserve"> de Software 1”)</w:t>
+            </w:r>
+          </w:p>
+          <w:p>
+            <w:r>
+              <w:t>Y Existe(Materia&lt;-Nombre = “</w:t>
+            </w:r>
+            <w:proofErr w:type="spellStart"/>
+            <w:r>
+              <w:t>Ingenieria</w:t>
+            </w:r>
+            <w:proofErr w:type="spellEnd"/>
+            <w:r>
+              <w:t xml:space="preserve"> de Software 2”)</w:t>
+            </w:r>
+          </w:p>
+          <w:p>
             <w:r>
               <w:lastRenderedPageBreak/>
-              <w:t xml:space="preserve">Software </w:t>
-            </w:r>
-            <w:proofErr w:type="spellStart"/>
-            <w:r>
-              <w:t>empirica</w:t>
-            </w:r>
-            <w:proofErr w:type="spellEnd"/>
-            <w:r>
-              <w:t>”.</w:t>
-            </w:r>
-          </w:p>
-        </w:tc>
-      </w:tr>
-      <w:tr>
-        <w:tc>
-          <w:tcPr>
-            <w:tcW w:w="2518" w:type="dxa"/>
-          </w:tcPr>
-          <w:p>
-            <w:pPr>
-              <w:rPr>
-                <w:b/>
-              </w:rPr>
-            </w:pPr>
-            <w:r>
-              <w:rPr>
-                <w:b/>
-              </w:rPr>
-              <w:lastRenderedPageBreak/>
-              <w:t>Regla</w:t>
-            </w:r>
-          </w:p>
-        </w:tc>
-        <w:tc>
-          <w:tcPr>
-            <w:tcW w:w="6460" w:type="dxa"/>
-          </w:tcPr>
-          <w:p>
-            <w:r>
-              <w:t>Si</w:t>
-            </w:r>
-          </w:p>
-          <w:p>
-            <w:r>
-              <w:t>Existe(Materia&lt;-Nombre = “</w:t>
-            </w:r>
-            <w:proofErr w:type="spellStart"/>
-            <w:r>
-              <w:t>Ingenieria</w:t>
-            </w:r>
-            <w:proofErr w:type="spellEnd"/>
-            <w:r>
-              <w:t xml:space="preserve"> de Software 1”)</w:t>
-            </w:r>
-          </w:p>
-          <w:p>
-            <w:r>
-              <w:t>Y Existe(Materia&lt;-Nombre = “</w:t>
-            </w:r>
-            <w:proofErr w:type="spellStart"/>
-            <w:r>
-              <w:t>Ingenieria</w:t>
-            </w:r>
-            <w:proofErr w:type="spellEnd"/>
-            <w:r>
-              <w:t xml:space="preserve"> de Software 2”)</w:t>
-            </w:r>
-          </w:p>
-          <w:p>
-            <w:r>
               <w:t>Y Existe(Materia&lt;-Nombre = “Redes y comunicaciones”)</w:t>
             </w:r>
           </w:p>
@@ -2577,7 +2639,13 @@
               <w:rPr>
                 <w:b/>
               </w:rPr>
-              <w:t>IdRegla = 54</w:t>
+              <w:t xml:space="preserve">IdRegla = </w:t>
+            </w:r>
+            <w:r>
+              <w:rPr>
+                <w:b/>
+              </w:rPr>
+              <w:t>85</w:t>
             </w:r>
           </w:p>
         </w:tc>
@@ -2839,7 +2907,13 @@
               <w:rPr>
                 <w:b/>
               </w:rPr>
-              <w:t>IdRegla = 55</w:t>
+              <w:t xml:space="preserve">IdRegla = </w:t>
+            </w:r>
+            <w:r>
+              <w:rPr>
+                <w:b/>
+              </w:rPr>
+              <w:t>86</w:t>
             </w:r>
           </w:p>
         </w:tc>
@@ -3069,7 +3143,13 @@
               <w:rPr>
                 <w:b/>
               </w:rPr>
-              <w:t>IdRegla = 56</w:t>
+              <w:t xml:space="preserve">IdRegla = </w:t>
+            </w:r>
+            <w:r>
+              <w:rPr>
+                <w:b/>
+              </w:rPr>
+              <w:t>87</w:t>
             </w:r>
           </w:p>
         </w:tc>
@@ -3099,50 +3179,53 @@
               <w:rPr>
                 <w:b/>
               </w:rPr>
+              <w:t>Palabras del experto</w:t>
+            </w:r>
+          </w:p>
+        </w:tc>
+        <w:tc>
+          <w:tcPr>
+            <w:tcW w:w="6460" w:type="dxa"/>
+          </w:tcPr>
+          <w:p>
+            <w:r>
+              <w:t>El alumno será orientado a la rama de ciencias si votó entre sus materias preferidas “</w:t>
+            </w:r>
+            <w:proofErr w:type="spellStart"/>
+            <w:r>
+              <w:t>Ingenieria</w:t>
+            </w:r>
+            <w:proofErr w:type="spellEnd"/>
+            <w:r>
+              <w:t xml:space="preserve"> de Software 1”, “</w:t>
+            </w:r>
+            <w:proofErr w:type="spellStart"/>
+            <w:r>
+              <w:t>Ingenieria</w:t>
+            </w:r>
+            <w:proofErr w:type="spellEnd"/>
+            <w:r>
+              <w:t xml:space="preserve"> de Software 2”, “Bases de datos 1” e “</w:t>
+            </w:r>
+            <w:proofErr w:type="spellStart"/>
+            <w:r>
+              <w:t>Ingenieria</w:t>
+            </w:r>
+            <w:proofErr w:type="spellEnd"/>
+            <w:r>
+              <w:t xml:space="preserve"> de Software 3”, “Desarrollo de Software en sistemas distribuidos” e “</w:t>
+            </w:r>
+            <w:proofErr w:type="spellStart"/>
+            <w:r>
+              <w:t>Ingenieria</w:t>
+            </w:r>
+            <w:proofErr w:type="spellEnd"/>
+            <w:r>
+              <w:t xml:space="preserve"> de </w:t>
+            </w:r>
+            <w:r>
               <w:lastRenderedPageBreak/>
-              <w:t>Palabras del experto</w:t>
-            </w:r>
-          </w:p>
-        </w:tc>
-        <w:tc>
-          <w:tcPr>
-            <w:tcW w:w="6460" w:type="dxa"/>
-          </w:tcPr>
-          <w:p>
-            <w:r>
-              <w:t>El alumno será orientado a la rama de ciencias si votó entre sus materias preferidas “</w:t>
-            </w:r>
-            <w:proofErr w:type="spellStart"/>
-            <w:r>
-              <w:t>Ingenieria</w:t>
-            </w:r>
-            <w:proofErr w:type="spellEnd"/>
-            <w:r>
-              <w:t xml:space="preserve"> de Software 1”, “</w:t>
-            </w:r>
-            <w:proofErr w:type="spellStart"/>
-            <w:r>
-              <w:t>Ingenieria</w:t>
-            </w:r>
-            <w:proofErr w:type="spellEnd"/>
-            <w:r>
-              <w:t xml:space="preserve"> de Software 2”, “Bases de datos 1” e “</w:t>
-            </w:r>
-            <w:proofErr w:type="spellStart"/>
-            <w:r>
-              <w:t>Ingenieria</w:t>
-            </w:r>
-            <w:proofErr w:type="spellEnd"/>
-            <w:r>
-              <w:t xml:space="preserve"> de Software 3”, “Desarrollo de Software en sistemas distribuidos” e “</w:t>
-            </w:r>
-            <w:proofErr w:type="spellStart"/>
-            <w:r>
-              <w:t>Ingenieria</w:t>
-            </w:r>
-            <w:proofErr w:type="spellEnd"/>
-            <w:r>
-              <w:t xml:space="preserve"> de Software </w:t>
+              <w:t xml:space="preserve">Software </w:t>
             </w:r>
             <w:proofErr w:type="spellStart"/>
             <w:r>
@@ -3170,6 +3253,7 @@
               <w:rPr>
                 <w:b/>
               </w:rPr>
+              <w:lastRenderedPageBreak/>
               <w:t>Regla</w:t>
             </w:r>
           </w:p>
@@ -3300,7 +3384,13 @@
               <w:rPr>
                 <w:b/>
               </w:rPr>
-              <w:t>IdRegla = 57</w:t>
+              <w:t xml:space="preserve">IdRegla = </w:t>
+            </w:r>
+            <w:r>
+              <w:rPr>
+                <w:b/>
+              </w:rPr>
+              <w:t>88</w:t>
             </w:r>
           </w:p>
         </w:tc>
@@ -3562,7 +3652,13 @@
               <w:rPr>
                 <w:b/>
               </w:rPr>
-              <w:t>IdRegla = 58</w:t>
+              <w:t xml:space="preserve">IdRegla = </w:t>
+            </w:r>
+            <w:r>
+              <w:rPr>
+                <w:b/>
+              </w:rPr>
+              <w:t>89</w:t>
             </w:r>
           </w:p>
         </w:tc>
@@ -3705,11 +3801,7 @@
           </w:p>
           <w:p>
             <w:r>
-              <w:t xml:space="preserve">Y Existe(Materia&lt;-Nombre = “Desarrollo de Software en Sistemas </w:t>
-            </w:r>
-            <w:r>
-              <w:lastRenderedPageBreak/>
-              <w:t>Distribuidos”)</w:t>
+              <w:t>Y Existe(Materia&lt;-Nombre = “Desarrollo de Software en Sistemas Distribuidos”)</w:t>
             </w:r>
           </w:p>
           <w:p>
@@ -3780,7 +3872,13 @@
               <w:rPr>
                 <w:b/>
               </w:rPr>
-              <w:t>IdRegla = 59</w:t>
+              <w:t xml:space="preserve">IdRegla = </w:t>
+            </w:r>
+            <w:r>
+              <w:rPr>
+                <w:b/>
+              </w:rPr>
+              <w:t>90</w:t>
             </w:r>
           </w:p>
         </w:tc>
@@ -4026,7 +4124,13 @@
               <w:rPr>
                 <w:b/>
               </w:rPr>
-              <w:t>IdRegla = 60</w:t>
+              <w:t xml:space="preserve">IdRegla = </w:t>
+            </w:r>
+            <w:r>
+              <w:rPr>
+                <w:b/>
+              </w:rPr>
+              <w:t>91</w:t>
             </w:r>
           </w:p>
         </w:tc>
@@ -4240,7 +4344,13 @@
               <w:rPr>
                 <w:b/>
               </w:rPr>
-              <w:t>IdRegla = 61</w:t>
+              <w:t xml:space="preserve">IdRegla = </w:t>
+            </w:r>
+            <w:r>
+              <w:rPr>
+                <w:b/>
+              </w:rPr>
+              <w:t>92</w:t>
             </w:r>
           </w:p>
         </w:tc>
@@ -4304,80 +4414,76 @@
             </w:r>
             <w:proofErr w:type="spellEnd"/>
             <w:r>
-              <w:t xml:space="preserve"> de </w:t>
-            </w:r>
+              <w:t xml:space="preserve"> de Software </w:t>
+            </w:r>
+            <w:proofErr w:type="spellStart"/>
+            <w:r>
+              <w:t>empirica</w:t>
+            </w:r>
+            <w:proofErr w:type="spellEnd"/>
+            <w:r>
+              <w:t>”.</w:t>
+            </w:r>
+          </w:p>
+        </w:tc>
+      </w:tr>
+      <w:tr>
+        <w:tc>
+          <w:tcPr>
+            <w:tcW w:w="2518" w:type="dxa"/>
+          </w:tcPr>
+          <w:p>
+            <w:pPr>
+              <w:rPr>
+                <w:b/>
+              </w:rPr>
+            </w:pPr>
+            <w:r>
+              <w:rPr>
+                <w:b/>
+              </w:rPr>
+              <w:t>Regla</w:t>
+            </w:r>
+          </w:p>
+        </w:tc>
+        <w:tc>
+          <w:tcPr>
+            <w:tcW w:w="6460" w:type="dxa"/>
+          </w:tcPr>
+          <w:p>
+            <w:r>
+              <w:t>Si</w:t>
+            </w:r>
+          </w:p>
+          <w:p>
+            <w:r>
+              <w:t>Existe(Materia&lt;-Nombre = “</w:t>
+            </w:r>
+            <w:proofErr w:type="spellStart"/>
+            <w:r>
+              <w:t>Ingenieria</w:t>
+            </w:r>
+            <w:proofErr w:type="spellEnd"/>
+            <w:r>
+              <w:t xml:space="preserve"> de Software 1”)</w:t>
+            </w:r>
+          </w:p>
+          <w:p>
+            <w:r>
+              <w:t>Y Existe(Materia&lt;-Nombre = “</w:t>
+            </w:r>
+            <w:proofErr w:type="spellStart"/>
+            <w:r>
+              <w:t>Ingenieria</w:t>
+            </w:r>
+            <w:proofErr w:type="spellEnd"/>
+            <w:r>
+              <w:t xml:space="preserve"> de Software 2”)</w:t>
+            </w:r>
+          </w:p>
+          <w:p>
             <w:r>
               <w:lastRenderedPageBreak/>
-              <w:t xml:space="preserve">Software </w:t>
-            </w:r>
-            <w:proofErr w:type="spellStart"/>
-            <w:r>
-              <w:t>empirica</w:t>
-            </w:r>
-            <w:proofErr w:type="spellEnd"/>
-            <w:r>
-              <w:t>”.</w:t>
-            </w:r>
-          </w:p>
-        </w:tc>
-      </w:tr>
-      <w:tr>
-        <w:tc>
-          <w:tcPr>
-            <w:tcW w:w="2518" w:type="dxa"/>
-          </w:tcPr>
-          <w:p>
-            <w:pPr>
-              <w:rPr>
-                <w:b/>
-              </w:rPr>
-            </w:pPr>
-            <w:r>
-              <w:rPr>
-                <w:b/>
-              </w:rPr>
-              <w:lastRenderedPageBreak/>
-              <w:t>Regla</w:t>
-            </w:r>
-          </w:p>
-        </w:tc>
-        <w:tc>
-          <w:tcPr>
-            <w:tcW w:w="6460" w:type="dxa"/>
-          </w:tcPr>
-          <w:p>
-            <w:r>
-              <w:t>Si</w:t>
-            </w:r>
-          </w:p>
-          <w:p>
-            <w:r>
-              <w:t>Existe(Materia&lt;-Nombre = “</w:t>
-            </w:r>
-            <w:proofErr w:type="spellStart"/>
-            <w:r>
-              <w:t>Ingenieria</w:t>
-            </w:r>
-            <w:proofErr w:type="spellEnd"/>
-            <w:r>
-              <w:t xml:space="preserve"> de Software 1”)</w:t>
-            </w:r>
-          </w:p>
-          <w:p>
-            <w:r>
-              <w:t>Y Existe(Materia&lt;-Nombre = “</w:t>
-            </w:r>
-            <w:proofErr w:type="spellStart"/>
-            <w:r>
-              <w:t>Ingenieria</w:t>
-            </w:r>
-            <w:proofErr w:type="spellEnd"/>
-            <w:r>
-              <w:t xml:space="preserve"> de Software 2”)</w:t>
-            </w:r>
-          </w:p>
-          <w:p>
-            <w:r>
               <w:t>Y Existe(Materia&lt;-Nombre = “Redes y comunicaciones”)</w:t>
             </w:r>
           </w:p>
@@ -4459,7 +4565,13 @@
               <w:rPr>
                 <w:b/>
               </w:rPr>
-              <w:t>IdRegla = 62</w:t>
+              <w:t xml:space="preserve">IdRegla = </w:t>
+            </w:r>
+            <w:r>
+              <w:rPr>
+                <w:b/>
+              </w:rPr>
+              <w:t>93</w:t>
             </w:r>
           </w:p>
         </w:tc>
@@ -4705,7 +4817,13 @@
               <w:rPr>
                 <w:b/>
               </w:rPr>
-              <w:t>IdRegla = 63</w:t>
+              <w:t xml:space="preserve">IdRegla = </w:t>
+            </w:r>
+            <w:r>
+              <w:rPr>
+                <w:b/>
+              </w:rPr>
+              <w:t>94</w:t>
             </w:r>
           </w:p>
         </w:tc>
@@ -4879,7 +4997,6 @@
           </w:p>
           <w:p>
             <w:r>
-              <w:lastRenderedPageBreak/>
               <w:t>(Rama&lt;-Nombre = “</w:t>
             </w:r>
             <w:proofErr w:type="spellStart"/>
@@ -4920,7 +5037,13 @@
               <w:rPr>
                 <w:b/>
               </w:rPr>
-              <w:t>IdRegla = 64</w:t>
+              <w:t xml:space="preserve">IdRegla = </w:t>
+            </w:r>
+            <w:r>
+              <w:rPr>
+                <w:b/>
+              </w:rPr>
+              <w:t>95</w:t>
             </w:r>
           </w:p>
         </w:tc>
@@ -4950,6 +5073,7 @@
               <w:rPr>
                 <w:b/>
               </w:rPr>
+              <w:lastRenderedPageBreak/>
               <w:t>Palabras del experto</w:t>
             </w:r>
           </w:p>
@@ -5134,7 +5258,13 @@
               <w:rPr>
                 <w:b/>
               </w:rPr>
-              <w:t>IdRegla = 65</w:t>
+              <w:t xml:space="preserve">IdRegla = </w:t>
+            </w:r>
+            <w:r>
+              <w:rPr>
+                <w:b/>
+              </w:rPr>
+              <w:t>96</w:t>
             </w:r>
           </w:p>
         </w:tc>
@@ -5380,7 +5510,13 @@
               <w:rPr>
                 <w:b/>
               </w:rPr>
-              <w:t>IdRegla = 66</w:t>
+              <w:t xml:space="preserve">IdRegla = </w:t>
+            </w:r>
+            <w:r>
+              <w:rPr>
+                <w:b/>
+              </w:rPr>
+              <w:t>97</w:t>
             </w:r>
           </w:p>
         </w:tc>
@@ -5487,16 +5623,47 @@
           </w:p>
           <w:p>
             <w:r>
+              <w:t>Existe(Materia&lt;-Nombre = “</w:t>
+            </w:r>
+            <w:proofErr w:type="spellStart"/>
+            <w:r>
+              <w:t>Ingenieria</w:t>
+            </w:r>
+            <w:proofErr w:type="spellEnd"/>
+            <w:r>
+              <w:t xml:space="preserve"> de Software 1”)</w:t>
+            </w:r>
+          </w:p>
+          <w:p>
+            <w:r>
+              <w:t>Y Existe(Materia&lt;-Nombre = “</w:t>
+            </w:r>
+            <w:proofErr w:type="spellStart"/>
+            <w:r>
+              <w:t>Ingenieria</w:t>
+            </w:r>
+            <w:proofErr w:type="spellEnd"/>
+            <w:r>
+              <w:t xml:space="preserve"> de Software 2”)</w:t>
+            </w:r>
+          </w:p>
+          <w:p>
+            <w:r>
+              <w:t>Y Existe(Materia&lt;-Nombre = “Sistemas y organizaciones”)</w:t>
+            </w:r>
+          </w:p>
+          <w:p>
+            <w:r>
+              <w:t xml:space="preserve">Y Existe(Materia&lt;-Nombre = “Espacios virtuales de trabajo </w:t>
+            </w:r>
+            <w:r>
               <w:lastRenderedPageBreak/>
-              <w:t>Existe(Materia&lt;-Nombre = “</w:t>
-            </w:r>
-            <w:proofErr w:type="spellStart"/>
-            <w:r>
-              <w:t>Ingenieria</w:t>
-            </w:r>
-            <w:proofErr w:type="spellEnd"/>
-            <w:r>
-              <w:t xml:space="preserve"> de Software 1”)</w:t>
+              <w:t>colaborativo”)</w:t>
+            </w:r>
+          </w:p>
+          <w:p>
+            <w:r>
+              <w:t>Y Existe(Materia&lt;-Nombre = “Sistemas embebidos”)</w:t>
             </w:r>
           </w:p>
           <w:p>
@@ -5509,34 +5676,6 @@
             </w:r>
             <w:proofErr w:type="spellEnd"/>
             <w:r>
-              <w:t xml:space="preserve"> de Software 2”)</w:t>
-            </w:r>
-          </w:p>
-          <w:p>
-            <w:r>
-              <w:t>Y Existe(Materia&lt;-Nombre = “Sistemas y organizaciones”)</w:t>
-            </w:r>
-          </w:p>
-          <w:p>
-            <w:r>
-              <w:t>Y Existe(Materia&lt;-Nombre = “Espacios virtuales de trabajo colaborativo”)</w:t>
-            </w:r>
-          </w:p>
-          <w:p>
-            <w:r>
-              <w:t>Y Existe(Materia&lt;-Nombre = “Sistemas embebidos”)</w:t>
-            </w:r>
-          </w:p>
-          <w:p>
-            <w:r>
-              <w:t>Y Existe(Materia&lt;-Nombre = “</w:t>
-            </w:r>
-            <w:proofErr w:type="spellStart"/>
-            <w:r>
-              <w:t>Ingenieria</w:t>
-            </w:r>
-            <w:proofErr w:type="spellEnd"/>
-            <w:r>
               <w:t xml:space="preserve"> de Software </w:t>
             </w:r>
             <w:proofErr w:type="spellStart"/>
@@ -5569,7 +5708,6 @@
         </w:tc>
       </w:tr>
     </w:tbl>
-    <w:p/>
     <w:p/>
     <w:sectPr>
       <w:pgSz w:w="12240" w:h="15840"/>

</xml_diff>